<commit_message>
final commit, changed levels and readme file
</commit_message>
<xml_diff>
--- a/MeatBoy project report.docx
+++ b/MeatBoy project report.docx
@@ -2552,6 +2552,24 @@
           <w:lang w:val="en-US"/>
         </w:rPr>
         <w:t xml:space="preserve"> and if an empty line was given, it will be ignored.</w:t>
+      </w:r>
+    </w:p>
+    <w:p>
+      <w:pPr>
+        <w:pStyle w:val="ListParagraph"/>
+        <w:numPr>
+          <w:ilvl w:val="0"/>
+          <w:numId w:val="2"/>
+        </w:numPr>
+        <w:rPr>
+          <w:lang w:val="en-US"/>
+        </w:rPr>
+      </w:pPr>
+      <w:r>
+        <w:rPr>
+          <w:lang w:val="en-US"/>
+        </w:rPr>
+        <w:t>If a character is wrong or a space was given, the character will be ignored.</w:t>
       </w:r>
     </w:p>
     <w:p>

</xml_diff>